<commit_message>
Landing page photos added to plan doc for future reference
</commit_message>
<xml_diff>
--- a/MultiSearch Plan.docx
+++ b/MultiSearch Plan.docx
@@ -10,19 +10,11 @@
           <w:lang w:val="en-US"/>
         </w:rPr>
       </w:pPr>
-      <w:proofErr w:type="spellStart"/>
       <w:r>
         <w:rPr>
           <w:lang w:val="en-US"/>
         </w:rPr>
-        <w:t>MultiSearch</w:t>
-      </w:r>
-      <w:proofErr w:type="spellEnd"/>
-      <w:r>
-        <w:rPr>
-          <w:lang w:val="en-US"/>
-        </w:rPr>
-        <w:t xml:space="preserve"> – Plan</w:t>
+        <w:t>MultiSearch – Plan</w:t>
       </w:r>
     </w:p>
     <w:p>
@@ -47,7 +39,8 @@
       </w:pPr>
       <w:r>
         <w:rPr>
-          <w:lang w:val="en-US"/>
+          <w:noProof/>
+          <w:lang w:eastAsia="en-IN"/>
         </w:rPr>
         <w:drawing>
           <wp:inline distT="0" distB="0" distL="0" distR="0" wp14:anchorId="6B447758" wp14:editId="2B26135A">
@@ -124,6 +117,7 @@
         <w:rPr>
           <w:lang w:val="en-US"/>
         </w:rPr>
+        <w:lastRenderedPageBreak/>
         <w:t>Layout two</w:t>
       </w:r>
     </w:p>
@@ -135,7 +129,8 @@
       </w:pPr>
       <w:r>
         <w:rPr>
-          <w:lang w:val="en-US"/>
+          <w:noProof/>
+          <w:lang w:eastAsia="en-IN"/>
         </w:rPr>
         <w:drawing>
           <wp:inline distT="0" distB="0" distL="0" distR="0" wp14:anchorId="37B41AED" wp14:editId="790C32F4">
@@ -198,7 +193,6 @@
         <w:rPr>
           <w:lang w:val="en-US"/>
         </w:rPr>
-        <w:lastRenderedPageBreak/>
         <w:t>Layout 3</w:t>
       </w:r>
     </w:p>
@@ -217,8 +211,10 @@
       </w:pPr>
       <w:r>
         <w:rPr>
-          <w:lang w:val="en-US"/>
-        </w:rPr>
+          <w:noProof/>
+          <w:lang w:eastAsia="en-IN"/>
+        </w:rPr>
+        <w:lastRenderedPageBreak/>
         <w:drawing>
           <wp:inline distT="0" distB="0" distL="0" distR="0" wp14:anchorId="0EF85B30" wp14:editId="21E1F05F">
             <wp:extent cx="5731510" cy="3164840"/>
@@ -269,22 +265,138 @@
           <w:lang w:val="en-US"/>
         </w:rPr>
       </w:pPr>
+    </w:p>
+    <w:p>
+      <w:pPr>
+        <w:rPr>
+          <w:lang w:val="en-US"/>
+        </w:rPr>
+      </w:pPr>
+    </w:p>
+    <w:p>
+      <w:pPr>
+        <w:rPr>
+          <w:lang w:val="en-US"/>
+        </w:rPr>
+      </w:pPr>
+      <w:r>
+        <w:rPr>
+          <w:lang w:val="en-US"/>
+        </w:rPr>
+        <w:t>11/02/2022</w:t>
+      </w:r>
+    </w:p>
+    <w:p>
+      <w:pPr>
+        <w:rPr>
+          <w:lang w:val="en-US"/>
+        </w:rPr>
+      </w:pPr>
+    </w:p>
+    <w:p>
+      <w:pPr>
+        <w:rPr>
+          <w:lang w:val="en-US"/>
+        </w:rPr>
+      </w:pPr>
+      <w:r>
+        <w:rPr>
+          <w:lang w:val="en-US"/>
+        </w:rPr>
+        <w:lastRenderedPageBreak/>
+        <w:drawing>
+          <wp:inline distT="0" distB="0" distL="0" distR="0" wp14:anchorId="21F4D0CF" wp14:editId="36D0785D">
+            <wp:extent cx="5731510" cy="5349240"/>
+            <wp:effectExtent l="0" t="0" r="2540" b="3810"/>
+            <wp:docPr id="4" name="Picture 4"/>
+            <wp:cNvGraphicFramePr>
+              <a:graphicFrameLocks xmlns:a="http://schemas.openxmlformats.org/drawingml/2006/main" noChangeAspect="1"/>
+            </wp:cNvGraphicFramePr>
+            <a:graphic xmlns:a="http://schemas.openxmlformats.org/drawingml/2006/main">
+              <a:graphicData uri="http://schemas.openxmlformats.org/drawingml/2006/picture">
+                <pic:pic xmlns:pic="http://schemas.openxmlformats.org/drawingml/2006/picture">
+                  <pic:nvPicPr>
+                    <pic:cNvPr id="1" name=""/>
+                    <pic:cNvPicPr/>
+                  </pic:nvPicPr>
+                  <pic:blipFill>
+                    <a:blip r:embed="rId7"/>
+                    <a:stretch>
+                      <a:fillRect/>
+                    </a:stretch>
+                  </pic:blipFill>
+                  <pic:spPr>
+                    <a:xfrm>
+                      <a:off x="0" y="0"/>
+                      <a:ext cx="5731510" cy="5349240"/>
+                    </a:xfrm>
+                    <a:prstGeom prst="rect">
+                      <a:avLst/>
+                    </a:prstGeom>
+                  </pic:spPr>
+                </pic:pic>
+              </a:graphicData>
+            </a:graphic>
+          </wp:inline>
+        </w:drawing>
+      </w:r>
+    </w:p>
+    <w:p>
+      <w:pPr>
+        <w:rPr>
+          <w:lang w:val="en-US"/>
+        </w:rPr>
+      </w:pPr>
+    </w:p>
+    <w:p>
+      <w:pPr>
+        <w:rPr>
+          <w:lang w:val="en-US"/>
+        </w:rPr>
+      </w:pPr>
       <w:bookmarkStart w:id="0" w:name="_GoBack"/>
+      <w:r>
+        <w:rPr>
+          <w:lang w:val="en-US"/>
+        </w:rPr>
+        <w:lastRenderedPageBreak/>
+        <w:drawing>
+          <wp:inline distT="0" distB="0" distL="0" distR="0" wp14:anchorId="52D18FB5" wp14:editId="4046430C">
+            <wp:extent cx="5731510" cy="5365115"/>
+            <wp:effectExtent l="0" t="0" r="2540" b="6985"/>
+            <wp:docPr id="5" name="Picture 5"/>
+            <wp:cNvGraphicFramePr>
+              <a:graphicFrameLocks xmlns:a="http://schemas.openxmlformats.org/drawingml/2006/main" noChangeAspect="1"/>
+            </wp:cNvGraphicFramePr>
+            <a:graphic xmlns:a="http://schemas.openxmlformats.org/drawingml/2006/main">
+              <a:graphicData uri="http://schemas.openxmlformats.org/drawingml/2006/picture">
+                <pic:pic xmlns:pic="http://schemas.openxmlformats.org/drawingml/2006/picture">
+                  <pic:nvPicPr>
+                    <pic:cNvPr id="1" name=""/>
+                    <pic:cNvPicPr/>
+                  </pic:nvPicPr>
+                  <pic:blipFill>
+                    <a:blip r:embed="rId8"/>
+                    <a:stretch>
+                      <a:fillRect/>
+                    </a:stretch>
+                  </pic:blipFill>
+                  <pic:spPr>
+                    <a:xfrm>
+                      <a:off x="0" y="0"/>
+                      <a:ext cx="5731510" cy="5365115"/>
+                    </a:xfrm>
+                    <a:prstGeom prst="rect">
+                      <a:avLst/>
+                    </a:prstGeom>
+                  </pic:spPr>
+                </pic:pic>
+              </a:graphicData>
+            </a:graphic>
+          </wp:inline>
+        </w:drawing>
+      </w:r>
       <w:bookmarkEnd w:id="0"/>
-    </w:p>
-    <w:p>
-      <w:pPr>
-        <w:rPr>
-          <w:lang w:val="en-US"/>
-        </w:rPr>
-      </w:pPr>
-    </w:p>
-    <w:p>
-      <w:pPr>
-        <w:rPr>
-          <w:lang w:val="en-US"/>
-        </w:rPr>
-      </w:pPr>
     </w:p>
     <w:sectPr>
       <w:pgSz w:w="11906" w:h="16838"/>

</xml_diff>